<commit_message>
footer update, and document filled in.
</commit_message>
<xml_diff>
--- a/Assignment_02/Requirement/Report.docx
+++ b/Assignment_02/Requirement/Report.docx
@@ -34,8 +34,6 @@
         </w:rPr>
         <w:t>mingsen hua</w:t>
       </w:r>
-      <w:bookmarkStart w:id="0" w:name="_GoBack"/>
-      <w:bookmarkEnd w:id="0"/>
     </w:p>
     <w:p>
       <w:r>
@@ -58,6 +56,12 @@
       </w:r>
     </w:p>
     <w:p>
+      <w:pPr>
+        <w:rPr>
+          <w:rFonts w:hint="default"/>
+          <w:lang w:val="en-SG"/>
+        </w:rPr>
+      </w:pPr>
       <w:r>
         <w:rPr>
           <w:b/>
@@ -68,6 +72,15 @@
       <w:r>
         <w:t xml:space="preserve">: </w:t>
       </w:r>
+      <w:r>
+        <w:rPr>
+          <w:rFonts w:hint="default"/>
+          <w:lang w:val="en-SG"/>
+        </w:rPr>
+        <w:t>Increase the hitting point with 50%, increasing for 40% of the long-term customers to visit 100 SMILES Dental.</w:t>
+      </w:r>
+      <w:bookmarkStart w:id="0" w:name="_GoBack"/>
+      <w:bookmarkEnd w:id="0"/>
     </w:p>
     <w:p>
       <w:r>
@@ -2868,7 +2881,7 @@
   <w:docDefaults>
     <w:rPrDefault>
       <w:rPr>
-        <w:rFonts w:asciiTheme="minorHAnsi" w:hAnsiTheme="minorHAnsi" w:eastAsiaTheme="minorHAnsi" w:cstheme="minorBidi"/>
+        <w:rFonts w:ascii="Times New Roman" w:hAnsi="Times New Roman" w:eastAsia="SimSun" w:cs="Times New Roman"/>
       </w:rPr>
     </w:rPrDefault>
     <w:pPrDefault/>
@@ -3526,14 +3539,12 @@
 </file>
 
 <file path=customXml/item1.xml><?xml version="1.0" encoding="utf-8"?>
-<p:properties xmlns:p="http://schemas.microsoft.com/office/2006/metadata/properties" xmlns:xsi="http://www.w3.org/2001/XMLSchema-instance" xmlns:pc="http://schemas.microsoft.com/office/infopath/2007/PartnerControls">
-  <documentManagement>
-    <TaxCatchAll xmlns="c64b295e-e158-430a-a9fe-95bbf17b9d7d" xsi:nil="true"/>
-    <lcf76f155ced4ddcb4097134ff3c332f xmlns="0f5e39c8-e5a1-4a0d-b53f-9134be983d19">
-      <Terms xmlns="http://schemas.microsoft.com/office/infopath/2007/PartnerControls"/>
-    </lcf76f155ced4ddcb4097134ff3c332f>
-  </documentManagement>
-</p:properties>
+<?mso-contentType ?>
+<FormTemplates xmlns="http://schemas.microsoft.com/sharepoint/v3/contenttype/forms">
+  <Display>DocumentLibraryForm</Display>
+  <Edit>DocumentLibraryForm</Edit>
+  <New>DocumentLibraryForm</New>
+</FormTemplates>
 </file>
 
 <file path=customXml/item2.xml><?xml version="1.0" encoding="utf-8"?>
@@ -3792,16 +3803,18 @@
 </file>
 
 <file path=customXml/item3.xml><?xml version="1.0" encoding="utf-8"?>
-<?mso-contentType ?>
-<FormTemplates xmlns="http://schemas.microsoft.com/sharepoint/v3/contenttype/forms">
-  <Display>DocumentLibraryForm</Display>
-  <Edit>DocumentLibraryForm</Edit>
-  <New>DocumentLibraryForm</New>
-</FormTemplates>
+<p:properties xmlns:p="http://schemas.microsoft.com/office/2006/metadata/properties" xmlns:xsi="http://www.w3.org/2001/XMLSchema-instance" xmlns:pc="http://schemas.microsoft.com/office/infopath/2007/PartnerControls">
+  <documentManagement>
+    <TaxCatchAll xmlns="c64b295e-e158-430a-a9fe-95bbf17b9d7d" xsi:nil="true"/>
+    <lcf76f155ced4ddcb4097134ff3c332f xmlns="0f5e39c8-e5a1-4a0d-b53f-9134be983d19">
+      <Terms xmlns="http://schemas.microsoft.com/office/infopath/2007/PartnerControls"/>
+    </lcf76f155ced4ddcb4097134ff3c332f>
+  </documentManagement>
+</p:properties>
 </file>
 
 <file path=customXml/itemProps1.xml><?xml version="1.0" encoding="utf-8"?>
-<ds:datastoreItem xmlns:ds="http://schemas.openxmlformats.org/officeDocument/2006/customXml" ds:itemID="{CF606D7A-BC20-4455-9B94-4B6C9A54FF0C}">
+<ds:datastoreItem xmlns:ds="http://schemas.openxmlformats.org/officeDocument/2006/customXml" ds:itemID="{C42D3E7F-AC3E-4EF4-AE01-81DADC54BE89}">
   <ds:schemaRefs/>
 </ds:datastoreItem>
 </file>
@@ -3813,7 +3826,7 @@
 </file>
 
 <file path=customXml/itemProps3.xml><?xml version="1.0" encoding="utf-8"?>
-<ds:datastoreItem xmlns:ds="http://schemas.openxmlformats.org/officeDocument/2006/customXml" ds:itemID="{C42D3E7F-AC3E-4EF4-AE01-81DADC54BE89}">
+<ds:datastoreItem xmlns:ds="http://schemas.openxmlformats.org/officeDocument/2006/customXml" ds:itemID="{CF606D7A-BC20-4455-9B94-4B6C9A54FF0C}">
   <ds:schemaRefs/>
 </ds:datastoreItem>
 </file>
</xml_diff>

<commit_message>
update with login.js and script.js
</commit_message>
<xml_diff>
--- a/Assignment_02/Requirement/Report.docx
+++ b/Assignment_02/Requirement/Report.docx
@@ -234,8 +234,6 @@
         </w:rPr>
         <w:t>denture (false teeth) services</w:t>
       </w:r>
-      <w:bookmarkStart w:id="0" w:name="_GoBack"/>
-      <w:bookmarkEnd w:id="0"/>
     </w:p>
     <w:p>
       <w:pPr>
@@ -802,118 +800,33 @@
           </w:p>
         </w:tc>
       </w:tr>
-      <w:tr>
-        <w:tblPrEx>
-          <w:tblBorders>
-            <w:top w:val="single" w:color="auto" w:sz="4" w:space="0"/>
-            <w:left w:val="single" w:color="auto" w:sz="4" w:space="0"/>
-            <w:bottom w:val="single" w:color="auto" w:sz="4" w:space="0"/>
-            <w:right w:val="single" w:color="auto" w:sz="4" w:space="0"/>
-            <w:insideH w:val="single" w:color="auto" w:sz="4" w:space="0"/>
-            <w:insideV w:val="single" w:color="auto" w:sz="4" w:space="0"/>
-          </w:tblBorders>
-          <w:tblCellMar>
-            <w:top w:w="0" w:type="dxa"/>
-            <w:left w:w="108" w:type="dxa"/>
-            <w:bottom w:w="0" w:type="dxa"/>
-            <w:right w:w="108" w:type="dxa"/>
-          </w:tblCellMar>
-        </w:tblPrEx>
-        <w:tc>
-          <w:tcPr>
-            <w:tcW w:w="4106" w:type="dxa"/>
-          </w:tcPr>
-          <w:p>
-            <w:pPr>
-              <w:spacing w:after="0" w:line="240" w:lineRule="auto"/>
-              <w:rPr>
-                <w:u w:val="single"/>
-              </w:rPr>
-            </w:pPr>
-          </w:p>
-        </w:tc>
-        <w:tc>
-          <w:tcPr>
-            <w:tcW w:w="4961" w:type="dxa"/>
-          </w:tcPr>
-          <w:p>
-            <w:pPr>
-              <w:spacing w:after="0" w:line="240" w:lineRule="auto"/>
-              <w:rPr>
-                <w:u w:val="single"/>
-              </w:rPr>
-            </w:pPr>
-          </w:p>
-        </w:tc>
-      </w:tr>
-      <w:tr>
-        <w:tblPrEx>
-          <w:tblBorders>
-            <w:top w:val="single" w:color="auto" w:sz="4" w:space="0"/>
-            <w:left w:val="single" w:color="auto" w:sz="4" w:space="0"/>
-            <w:bottom w:val="single" w:color="auto" w:sz="4" w:space="0"/>
-            <w:right w:val="single" w:color="auto" w:sz="4" w:space="0"/>
-            <w:insideH w:val="single" w:color="auto" w:sz="4" w:space="0"/>
-            <w:insideV w:val="single" w:color="auto" w:sz="4" w:space="0"/>
-          </w:tblBorders>
-          <w:tblCellMar>
-            <w:top w:w="0" w:type="dxa"/>
-            <w:left w:w="108" w:type="dxa"/>
-            <w:bottom w:w="0" w:type="dxa"/>
-            <w:right w:w="108" w:type="dxa"/>
-          </w:tblCellMar>
-        </w:tblPrEx>
-        <w:tc>
-          <w:tcPr>
-            <w:tcW w:w="4106" w:type="dxa"/>
-          </w:tcPr>
-          <w:p>
-            <w:pPr>
-              <w:spacing w:after="0" w:line="240" w:lineRule="auto"/>
-              <w:rPr>
-                <w:u w:val="single"/>
-              </w:rPr>
-            </w:pPr>
-          </w:p>
-        </w:tc>
-        <w:tc>
-          <w:tcPr>
-            <w:tcW w:w="4961" w:type="dxa"/>
-          </w:tcPr>
-          <w:p>
-            <w:pPr>
-              <w:spacing w:after="0" w:line="240" w:lineRule="auto"/>
-              <w:rPr>
-                <w:u w:val="single"/>
-              </w:rPr>
-            </w:pPr>
-          </w:p>
-        </w:tc>
-      </w:tr>
     </w:tbl>
-    <w:p/>
     <w:p>
-      <w:pPr>
-        <w:pStyle w:val="3"/>
-      </w:pPr>
-      <w:r>
-        <w:t>Usability Testing Plan</w:t>
-      </w:r>
+      <w:bookmarkStart w:id="0" w:name="_GoBack"/>
+      <w:bookmarkEnd w:id="0"/>
     </w:p>
     <w:p>
-      <w:r>
-        <w:t xml:space="preserve">Provide the testing plan you developed for usability testing by completing the table below. </w:t>
-      </w:r>
-      <w:r>
-        <w:rPr>
-          <w:lang w:val="en-GB"/>
-        </w:rPr>
-        <w:t>Follow the teaching in the subject to do this well.</w:t>
+      <w:pPr>
+        <w:pStyle w:val="3"/>
+      </w:pPr>
+      <w:r>
+        <w:t>Usability Testing Plan</w:t>
       </w:r>
     </w:p>
     <w:p>
-      <w:pPr>
-        <w:pStyle w:val="9"/>
+      <w:r>
+        <w:t xml:space="preserve">Provide the testing plan you developed for usability testing by completing the table below. </w:t>
+      </w:r>
+      <w:r>
+        <w:rPr>
+          <w:lang w:val="en-GB"/>
+        </w:rPr>
+        <w:t>Follow the teaching in the subject to do this well.</w:t>
+      </w:r>
+    </w:p>
+    <w:p>
+      <w:pPr>
+        <w:pStyle w:val="11"/>
         <w:numPr>
           <w:ilvl w:val="0"/>
           <w:numId w:val="2"/>
@@ -931,7 +844,7 @@
     </w:p>
     <w:p>
       <w:pPr>
-        <w:pStyle w:val="9"/>
+        <w:pStyle w:val="11"/>
         <w:numPr>
           <w:ilvl w:val="0"/>
           <w:numId w:val="2"/>
@@ -949,7 +862,7 @@
     </w:p>
     <w:p>
       <w:pPr>
-        <w:pStyle w:val="9"/>
+        <w:pStyle w:val="11"/>
         <w:numPr>
           <w:ilvl w:val="0"/>
           <w:numId w:val="2"/>
@@ -967,7 +880,7 @@
     </w:p>
     <w:p>
       <w:pPr>
-        <w:pStyle w:val="9"/>
+        <w:pStyle w:val="11"/>
         <w:numPr>
           <w:ilvl w:val="1"/>
           <w:numId w:val="2"/>
@@ -985,7 +898,7 @@
     </w:p>
     <w:p>
       <w:pPr>
-        <w:pStyle w:val="9"/>
+        <w:pStyle w:val="11"/>
         <w:numPr>
           <w:ilvl w:val="1"/>
           <w:numId w:val="2"/>
@@ -1003,7 +916,7 @@
     </w:p>
     <w:p>
       <w:pPr>
-        <w:pStyle w:val="9"/>
+        <w:pStyle w:val="11"/>
         <w:numPr>
           <w:ilvl w:val="1"/>
           <w:numId w:val="2"/>
@@ -1021,7 +934,7 @@
     </w:p>
     <w:p>
       <w:pPr>
-        <w:pStyle w:val="9"/>
+        <w:pStyle w:val="11"/>
         <w:numPr>
           <w:ilvl w:val="0"/>
           <w:numId w:val="2"/>
@@ -1039,7 +952,7 @@
     </w:p>
     <w:p>
       <w:pPr>
-        <w:pStyle w:val="9"/>
+        <w:pStyle w:val="11"/>
         <w:numPr>
           <w:ilvl w:val="0"/>
           <w:numId w:val="2"/>
@@ -1164,8 +1077,18 @@
           <w:p>
             <w:pPr>
               <w:spacing w:after="0" w:line="240" w:lineRule="auto"/>
-            </w:pPr>
-            <w:r>
+              <w:rPr>
+                <w:rFonts w:hint="default" w:ascii="Calibri" w:hAnsi="Calibri" w:cs="Calibri"/>
+                <w:sz w:val="22"/>
+                <w:szCs w:val="22"/>
+              </w:rPr>
+            </w:pPr>
+            <w:r>
+              <w:rPr>
+                <w:rFonts w:hint="default" w:ascii="Calibri" w:hAnsi="Calibri" w:cs="Calibri"/>
+                <w:sz w:val="22"/>
+                <w:szCs w:val="22"/>
+              </w:rPr>
               <w:t>Pre-test Question 1</w:t>
             </w:r>
           </w:p>
@@ -1177,7 +1100,20 @@
           <w:p>
             <w:pPr>
               <w:spacing w:after="0" w:line="240" w:lineRule="auto"/>
-            </w:pPr>
+              <w:rPr>
+                <w:rFonts w:hint="default" w:ascii="Calibri" w:hAnsi="Calibri" w:cs="Calibri"/>
+                <w:sz w:val="22"/>
+                <w:szCs w:val="22"/>
+              </w:rPr>
+            </w:pPr>
+            <w:r>
+              <w:rPr>
+                <w:rFonts w:hint="default" w:ascii="Calibri" w:hAnsi="Calibri" w:eastAsia="SimSun" w:cs="Calibri"/>
+                <w:sz w:val="22"/>
+                <w:szCs w:val="22"/>
+              </w:rPr>
+              <w:t>“How often do you visit dental websites or book health appointments online?”</w:t>
+            </w:r>
           </w:p>
         </w:tc>
       </w:tr>
@@ -1205,8 +1141,18 @@
           <w:p>
             <w:pPr>
               <w:spacing w:after="0" w:line="240" w:lineRule="auto"/>
-            </w:pPr>
-            <w:r>
+              <w:rPr>
+                <w:rFonts w:hint="default" w:ascii="Calibri" w:hAnsi="Calibri" w:cs="Calibri"/>
+                <w:sz w:val="22"/>
+                <w:szCs w:val="22"/>
+              </w:rPr>
+            </w:pPr>
+            <w:r>
+              <w:rPr>
+                <w:rFonts w:hint="default" w:ascii="Calibri" w:hAnsi="Calibri" w:cs="Calibri"/>
+                <w:sz w:val="22"/>
+                <w:szCs w:val="22"/>
+              </w:rPr>
               <w:t>Pre-test Question 2</w:t>
             </w:r>
           </w:p>
@@ -1218,7 +1164,20 @@
           <w:p>
             <w:pPr>
               <w:spacing w:after="0" w:line="240" w:lineRule="auto"/>
-            </w:pPr>
+              <w:rPr>
+                <w:rFonts w:hint="default" w:ascii="Calibri" w:hAnsi="Calibri" w:cs="Calibri"/>
+                <w:sz w:val="22"/>
+                <w:szCs w:val="22"/>
+              </w:rPr>
+            </w:pPr>
+            <w:r>
+              <w:rPr>
+                <w:rFonts w:hint="default" w:ascii="Calibri" w:hAnsi="Calibri" w:eastAsia="SimSun" w:cs="Calibri"/>
+                <w:sz w:val="22"/>
+                <w:szCs w:val="22"/>
+              </w:rPr>
+              <w:t>“What device do you normally use when browsing websites? (mobile / desktop / tablet)”</w:t>
+            </w:r>
           </w:p>
         </w:tc>
       </w:tr>
@@ -1246,8 +1205,18 @@
           <w:p>
             <w:pPr>
               <w:spacing w:after="0" w:line="240" w:lineRule="auto"/>
-            </w:pPr>
-            <w:r>
+              <w:rPr>
+                <w:rFonts w:hint="default" w:ascii="Calibri" w:hAnsi="Calibri" w:cs="Calibri"/>
+                <w:sz w:val="22"/>
+                <w:szCs w:val="22"/>
+              </w:rPr>
+            </w:pPr>
+            <w:r>
+              <w:rPr>
+                <w:rFonts w:hint="default" w:ascii="Calibri" w:hAnsi="Calibri" w:cs="Calibri"/>
+                <w:sz w:val="22"/>
+                <w:szCs w:val="22"/>
+              </w:rPr>
               <w:t>Pre-test Question 3</w:t>
             </w:r>
           </w:p>
@@ -1259,7 +1228,20 @@
           <w:p>
             <w:pPr>
               <w:spacing w:after="0" w:line="240" w:lineRule="auto"/>
-            </w:pPr>
+              <w:rPr>
+                <w:rFonts w:hint="default" w:ascii="Calibri" w:hAnsi="Calibri" w:cs="Calibri"/>
+                <w:sz w:val="22"/>
+                <w:szCs w:val="22"/>
+              </w:rPr>
+            </w:pPr>
+            <w:r>
+              <w:rPr>
+                <w:rFonts w:hint="default" w:ascii="Calibri" w:hAnsi="Calibri" w:eastAsia="SimSun" w:cs="Calibri"/>
+                <w:sz w:val="22"/>
+                <w:szCs w:val="22"/>
+              </w:rPr>
+              <w:t>“Have you used an online booking form before, such as for medical or dental services?”</w:t>
+            </w:r>
           </w:p>
         </w:tc>
       </w:tr>
@@ -1287,8 +1269,18 @@
           <w:p>
             <w:pPr>
               <w:spacing w:after="0" w:line="240" w:lineRule="auto"/>
-            </w:pPr>
-            <w:r>
+              <w:rPr>
+                <w:rFonts w:hint="default" w:ascii="Calibri" w:hAnsi="Calibri" w:cs="Calibri"/>
+                <w:sz w:val="22"/>
+                <w:szCs w:val="22"/>
+              </w:rPr>
+            </w:pPr>
+            <w:r>
+              <w:rPr>
+                <w:rFonts w:hint="default" w:ascii="Calibri" w:hAnsi="Calibri" w:cs="Calibri"/>
+                <w:sz w:val="22"/>
+                <w:szCs w:val="22"/>
+              </w:rPr>
               <w:t>Task 1</w:t>
             </w:r>
           </w:p>
@@ -1300,7 +1292,20 @@
           <w:p>
             <w:pPr>
               <w:spacing w:after="0" w:line="240" w:lineRule="auto"/>
-            </w:pPr>
+              <w:rPr>
+                <w:rFonts w:hint="default" w:ascii="Calibri" w:hAnsi="Calibri" w:cs="Calibri"/>
+                <w:sz w:val="22"/>
+                <w:szCs w:val="22"/>
+              </w:rPr>
+            </w:pPr>
+            <w:r>
+              <w:rPr>
+                <w:rFonts w:hint="default" w:ascii="Calibri" w:hAnsi="Calibri" w:eastAsia="SimSun" w:cs="Calibri"/>
+                <w:sz w:val="22"/>
+                <w:szCs w:val="22"/>
+              </w:rPr>
+              <w:t>Navigate through the website and locate the “Free Dental Checkup” announcement.</w:t>
+            </w:r>
           </w:p>
         </w:tc>
       </w:tr>
@@ -1328,8 +1333,18 @@
           <w:p>
             <w:pPr>
               <w:spacing w:after="0" w:line="240" w:lineRule="auto"/>
-            </w:pPr>
-            <w:r>
+              <w:rPr>
+                <w:rFonts w:hint="default" w:ascii="Calibri" w:hAnsi="Calibri" w:cs="Calibri"/>
+                <w:sz w:val="22"/>
+                <w:szCs w:val="22"/>
+              </w:rPr>
+            </w:pPr>
+            <w:r>
+              <w:rPr>
+                <w:rFonts w:hint="default" w:ascii="Calibri" w:hAnsi="Calibri" w:cs="Calibri"/>
+                <w:sz w:val="22"/>
+                <w:szCs w:val="22"/>
+              </w:rPr>
               <w:t>Task 2</w:t>
             </w:r>
           </w:p>
@@ -1341,7 +1356,20 @@
           <w:p>
             <w:pPr>
               <w:spacing w:after="0" w:line="240" w:lineRule="auto"/>
-            </w:pPr>
+              <w:rPr>
+                <w:rFonts w:hint="default" w:ascii="Calibri" w:hAnsi="Calibri" w:cs="Calibri"/>
+                <w:sz w:val="22"/>
+                <w:szCs w:val="22"/>
+              </w:rPr>
+            </w:pPr>
+            <w:r>
+              <w:rPr>
+                <w:rFonts w:hint="default" w:ascii="Calibri" w:hAnsi="Calibri" w:eastAsia="SimSun" w:cs="Calibri"/>
+                <w:sz w:val="22"/>
+                <w:szCs w:val="22"/>
+              </w:rPr>
+              <w:t>Use the online booking form to attempt to book an appointment.</w:t>
+            </w:r>
           </w:p>
         </w:tc>
       </w:tr>
@@ -1369,8 +1397,18 @@
           <w:p>
             <w:pPr>
               <w:spacing w:after="0" w:line="240" w:lineRule="auto"/>
-            </w:pPr>
-            <w:r>
+              <w:rPr>
+                <w:rFonts w:hint="default" w:ascii="Calibri" w:hAnsi="Calibri" w:cs="Calibri"/>
+                <w:sz w:val="22"/>
+                <w:szCs w:val="22"/>
+              </w:rPr>
+            </w:pPr>
+            <w:r>
+              <w:rPr>
+                <w:rFonts w:hint="default" w:ascii="Calibri" w:hAnsi="Calibri" w:cs="Calibri"/>
+                <w:sz w:val="22"/>
+                <w:szCs w:val="22"/>
+              </w:rPr>
               <w:t>Task 3</w:t>
             </w:r>
           </w:p>
@@ -1382,7 +1420,20 @@
           <w:p>
             <w:pPr>
               <w:spacing w:after="0" w:line="240" w:lineRule="auto"/>
-            </w:pPr>
+              <w:rPr>
+                <w:rFonts w:hint="default" w:ascii="Calibri" w:hAnsi="Calibri" w:cs="Calibri"/>
+                <w:sz w:val="22"/>
+                <w:szCs w:val="22"/>
+              </w:rPr>
+            </w:pPr>
+            <w:r>
+              <w:rPr>
+                <w:rFonts w:hint="default" w:ascii="Calibri" w:hAnsi="Calibri" w:eastAsia="SimSun" w:cs="Calibri"/>
+                <w:sz w:val="22"/>
+                <w:szCs w:val="22"/>
+              </w:rPr>
+              <w:t>Find information about the clinic’s professional staff members.</w:t>
+            </w:r>
           </w:p>
         </w:tc>
       </w:tr>
@@ -1410,8 +1461,18 @@
           <w:p>
             <w:pPr>
               <w:spacing w:after="0" w:line="240" w:lineRule="auto"/>
-            </w:pPr>
-            <w:r>
+              <w:rPr>
+                <w:rFonts w:hint="default" w:ascii="Calibri" w:hAnsi="Calibri" w:cs="Calibri"/>
+                <w:sz w:val="22"/>
+                <w:szCs w:val="22"/>
+              </w:rPr>
+            </w:pPr>
+            <w:r>
+              <w:rPr>
+                <w:rFonts w:hint="default" w:ascii="Calibri" w:hAnsi="Calibri" w:cs="Calibri"/>
+                <w:sz w:val="22"/>
+                <w:szCs w:val="22"/>
+              </w:rPr>
               <w:t>Task 4 (optional)</w:t>
             </w:r>
           </w:p>
@@ -1423,7 +1484,20 @@
           <w:p>
             <w:pPr>
               <w:spacing w:after="0" w:line="240" w:lineRule="auto"/>
-            </w:pPr>
+              <w:rPr>
+                <w:rFonts w:hint="default" w:ascii="Calibri" w:hAnsi="Calibri" w:cs="Calibri"/>
+                <w:sz w:val="22"/>
+                <w:szCs w:val="22"/>
+              </w:rPr>
+            </w:pPr>
+            <w:r>
+              <w:rPr>
+                <w:rFonts w:hint="default" w:ascii="Calibri" w:hAnsi="Calibri" w:eastAsia="SimSun" w:cs="Calibri"/>
+                <w:sz w:val="22"/>
+                <w:szCs w:val="22"/>
+              </w:rPr>
+              <w:t>Try signing in using the Sign-In page and observe the error messages when incorrect details are entered.</w:t>
+            </w:r>
           </w:p>
         </w:tc>
       </w:tr>
@@ -1451,9 +1525,17 @@
           <w:p>
             <w:pPr>
               <w:spacing w:after="0" w:line="240" w:lineRule="auto"/>
-            </w:pPr>
-            <w:r>
-              <w:rPr>
+              <w:rPr>
+                <w:rFonts w:hint="default" w:ascii="Calibri" w:hAnsi="Calibri" w:cs="Calibri"/>
+                <w:sz w:val="22"/>
+                <w:szCs w:val="22"/>
+              </w:rPr>
+            </w:pPr>
+            <w:r>
+              <w:rPr>
+                <w:rFonts w:hint="default" w:ascii="Calibri" w:hAnsi="Calibri" w:cs="Calibri"/>
+                <w:sz w:val="22"/>
+                <w:szCs w:val="22"/>
                 <w:lang w:val="en-GB"/>
               </w:rPr>
               <w:t>Post-test Question 1</w:t>
@@ -1467,7 +1549,20 @@
           <w:p>
             <w:pPr>
               <w:spacing w:after="0" w:line="240" w:lineRule="auto"/>
-            </w:pPr>
+              <w:rPr>
+                <w:rFonts w:hint="default" w:ascii="Calibri" w:hAnsi="Calibri" w:cs="Calibri"/>
+                <w:sz w:val="22"/>
+                <w:szCs w:val="22"/>
+              </w:rPr>
+            </w:pPr>
+            <w:r>
+              <w:rPr>
+                <w:rFonts w:hint="default" w:ascii="Calibri" w:hAnsi="Calibri" w:eastAsia="SimSun" w:cs="Calibri"/>
+                <w:sz w:val="22"/>
+                <w:szCs w:val="22"/>
+              </w:rPr>
+              <w:t>“Was the website easy to navigate? Which parts felt confusing or unclear?”</w:t>
+            </w:r>
           </w:p>
         </w:tc>
       </w:tr>
@@ -1495,9 +1590,17 @@
           <w:p>
             <w:pPr>
               <w:spacing w:after="0" w:line="240" w:lineRule="auto"/>
-            </w:pPr>
-            <w:r>
-              <w:rPr>
+              <w:rPr>
+                <w:rFonts w:hint="default" w:ascii="Calibri" w:hAnsi="Calibri" w:cs="Calibri"/>
+                <w:sz w:val="22"/>
+                <w:szCs w:val="22"/>
+              </w:rPr>
+            </w:pPr>
+            <w:r>
+              <w:rPr>
+                <w:rFonts w:hint="default" w:ascii="Calibri" w:hAnsi="Calibri" w:cs="Calibri"/>
+                <w:sz w:val="22"/>
+                <w:szCs w:val="22"/>
                 <w:lang w:val="en-GB"/>
               </w:rPr>
               <w:t>Post-test Question 2</w:t>
@@ -1511,7 +1614,20 @@
           <w:p>
             <w:pPr>
               <w:spacing w:after="0" w:line="240" w:lineRule="auto"/>
-            </w:pPr>
+              <w:rPr>
+                <w:rFonts w:hint="default" w:ascii="Calibri" w:hAnsi="Calibri" w:cs="Calibri"/>
+                <w:sz w:val="22"/>
+                <w:szCs w:val="22"/>
+              </w:rPr>
+            </w:pPr>
+            <w:r>
+              <w:rPr>
+                <w:rFonts w:hint="default" w:ascii="Calibri" w:hAnsi="Calibri" w:eastAsia="SimSun" w:cs="Calibri"/>
+                <w:sz w:val="22"/>
+                <w:szCs w:val="22"/>
+              </w:rPr>
+              <w:t>“How did you find the experience of using the booking form?”</w:t>
+            </w:r>
           </w:p>
         </w:tc>
       </w:tr>
@@ -1539,9 +1655,17 @@
           <w:p>
             <w:pPr>
               <w:spacing w:after="0" w:line="240" w:lineRule="auto"/>
-            </w:pPr>
-            <w:r>
-              <w:rPr>
+              <w:rPr>
+                <w:rFonts w:hint="default" w:ascii="Calibri" w:hAnsi="Calibri" w:cs="Calibri"/>
+                <w:sz w:val="22"/>
+                <w:szCs w:val="22"/>
+              </w:rPr>
+            </w:pPr>
+            <w:r>
+              <w:rPr>
+                <w:rFonts w:hint="default" w:ascii="Calibri" w:hAnsi="Calibri" w:cs="Calibri"/>
+                <w:sz w:val="22"/>
+                <w:szCs w:val="22"/>
                 <w:lang w:val="en-GB"/>
               </w:rPr>
               <w:t>Post-test Question 3</w:t>
@@ -1555,7 +1679,20 @@
           <w:p>
             <w:pPr>
               <w:spacing w:after="0" w:line="240" w:lineRule="auto"/>
-            </w:pPr>
+              <w:rPr>
+                <w:rFonts w:hint="default" w:ascii="Calibri" w:hAnsi="Calibri" w:cs="Calibri"/>
+                <w:sz w:val="22"/>
+                <w:szCs w:val="22"/>
+              </w:rPr>
+            </w:pPr>
+            <w:r>
+              <w:rPr>
+                <w:rFonts w:hint="default" w:ascii="Calibri" w:hAnsi="Calibri" w:eastAsia="SimSun" w:cs="Calibri"/>
+                <w:sz w:val="22"/>
+                <w:szCs w:val="22"/>
+              </w:rPr>
+              <w:t>“Is there anything you would change to improve the usability of this site?”</w:t>
+            </w:r>
           </w:p>
         </w:tc>
       </w:tr>
@@ -2638,12 +2775,6 @@
             <w:insideH w:val="single" w:color="auto" w:sz="4" w:space="0"/>
             <w:insideV w:val="single" w:color="auto" w:sz="4" w:space="0"/>
           </w:tblBorders>
-          <w:tblCellMar>
-            <w:top w:w="0" w:type="dxa"/>
-            <w:left w:w="108" w:type="dxa"/>
-            <w:bottom w:w="0" w:type="dxa"/>
-            <w:right w:w="108" w:type="dxa"/>
-          </w:tblCellMar>
         </w:tblPrEx>
         <w:tc>
           <w:tcPr>
@@ -2909,7 +3040,7 @@
     </w:p>
     <w:p>
       <w:pPr>
-        <w:pStyle w:val="9"/>
+        <w:pStyle w:val="11"/>
         <w:numPr>
           <w:ilvl w:val="0"/>
           <w:numId w:val="3"/>
@@ -2940,15 +3071,126 @@
     </w:p>
     <w:p>
       <w:pPr>
-        <w:pStyle w:val="9"/>
+        <w:pStyle w:val="4"/>
+        <w:keepNext w:val="0"/>
+        <w:keepLines w:val="0"/>
+        <w:widowControl/>
         <w:numPr>
           <w:ilvl w:val="0"/>
           <w:numId w:val="4"/>
         </w:numPr>
-      </w:pPr>
-      <w:r>
-        <w:t>…</w:t>
-      </w:r>
+        <w:suppressLineNumbers w:val="0"/>
+        <w:ind w:left="720" w:leftChars="0" w:hanging="360" w:firstLineChars="0"/>
+      </w:pPr>
+      <w:r>
+        <w:t>MDN Web Docs. “Client-side form validation.” Mozilla Developer Network.</w:t>
+      </w:r>
+      <w:r>
+        <w:br w:type="textWrapping"/>
+      </w:r>
+      <w:r>
+        <w:fldChar w:fldCharType="begin"/>
+      </w:r>
+      <w:r>
+        <w:instrText xml:space="preserve"> HYPERLINK "https://developer.mozilla.org/en-US/docs/Learn/Forms/Form_validation" \t "_new" </w:instrText>
+      </w:r>
+      <w:r>
+        <w:fldChar w:fldCharType="separate"/>
+      </w:r>
+      <w:r>
+        <w:rPr>
+          <w:rStyle w:val="9"/>
+        </w:rPr>
+        <w:t>https://developer.mozilla.org/en-US/docs/Learn/Forms/Form_validation</w:t>
+      </w:r>
+      <w:r>
+        <w:fldChar w:fldCharType="end"/>
+      </w:r>
+    </w:p>
+    <w:p>
+      <w:pPr>
+        <w:pStyle w:val="4"/>
+        <w:keepNext w:val="0"/>
+        <w:keepLines w:val="0"/>
+        <w:widowControl/>
+        <w:numPr>
+          <w:ilvl w:val="0"/>
+          <w:numId w:val="4"/>
+        </w:numPr>
+        <w:suppressLineNumbers w:val="0"/>
+        <w:ind w:left="720" w:leftChars="0" w:hanging="360" w:firstLineChars="0"/>
+      </w:pPr>
+      <w:r>
+        <w:t>W3Schools. “JavaScript Form Validation.”</w:t>
+      </w:r>
+      <w:r>
+        <w:br w:type="textWrapping"/>
+      </w:r>
+      <w:r>
+        <w:fldChar w:fldCharType="begin"/>
+      </w:r>
+      <w:r>
+        <w:instrText xml:space="preserve"> HYPERLINK "https://www.w3schools.com/js/js_validation.asp" \t "_new" </w:instrText>
+      </w:r>
+      <w:r>
+        <w:fldChar w:fldCharType="separate"/>
+      </w:r>
+      <w:r>
+        <w:rPr>
+          <w:rStyle w:val="9"/>
+        </w:rPr>
+        <w:t>https://www.w3schools.com/js/js_validation.asp</w:t>
+      </w:r>
+      <w:r>
+        <w:fldChar w:fldCharType="end"/>
+      </w:r>
+    </w:p>
+    <w:p>
+      <w:pPr>
+        <w:pStyle w:val="4"/>
+        <w:keepNext w:val="0"/>
+        <w:keepLines w:val="0"/>
+        <w:widowControl/>
+        <w:numPr>
+          <w:ilvl w:val="0"/>
+          <w:numId w:val="4"/>
+        </w:numPr>
+        <w:suppressLineNumbers w:val="0"/>
+        <w:ind w:left="720" w:leftChars="0" w:hanging="360" w:firstLineChars="0"/>
+      </w:pPr>
+      <w:r>
+        <w:t>CSS-Tricks. “Responsive Navigation Patterns.”</w:t>
+      </w:r>
+      <w:r>
+        <w:br w:type="textWrapping"/>
+      </w:r>
+      <w:r>
+        <w:fldChar w:fldCharType="begin"/>
+      </w:r>
+      <w:r>
+        <w:instrText xml:space="preserve"> HYPERLINK "https://css-tricks.com/solved-with-css-dropdown-menus/" \t "_new" </w:instrText>
+      </w:r>
+      <w:r>
+        <w:fldChar w:fldCharType="separate"/>
+      </w:r>
+      <w:r>
+        <w:rPr>
+          <w:rStyle w:val="9"/>
+        </w:rPr>
+        <w:t>https://css-tricks.com/solved-with-css-dropdown-menus/</w:t>
+      </w:r>
+      <w:r>
+        <w:fldChar w:fldCharType="end"/>
+      </w:r>
+    </w:p>
+    <w:p>
+      <w:pPr>
+        <w:pStyle w:val="11"/>
+        <w:numPr>
+          <w:numId w:val="0"/>
+        </w:numPr>
+        <w:ind w:left="360" w:leftChars="0"/>
+      </w:pPr>
     </w:p>
     <w:sectPr>
       <w:pgSz w:w="11906" w:h="16838"/>
@@ -3030,9 +3272,9 @@
     </w:lvl>
   </w:abstractNum>
   <w:abstractNum w:abstractNumId="1">
-    <w:nsid w:val="270B00B7"/>
+    <w:nsid w:val="F2931FF0"/>
     <w:multiLevelType w:val="multilevel"/>
-    <w:tmpl w:val="270B00B7"/>
+    <w:tmpl w:val="F2931FF0"/>
     <w:lvl w:ilvl="0" w:tentative="0">
       <w:start w:val="1"/>
       <w:numFmt w:val="decimal"/>
@@ -3116,9 +3358,9 @@
     </w:lvl>
   </w:abstractNum>
   <w:abstractNum w:abstractNumId="2">
-    <w:nsid w:val="66E36162"/>
+    <w:nsid w:val="270B00B7"/>
     <w:multiLevelType w:val="multilevel"/>
-    <w:tmpl w:val="66E36162"/>
+    <w:tmpl w:val="270B00B7"/>
     <w:lvl w:ilvl="0" w:tentative="0">
       <w:start w:val="1"/>
       <w:numFmt w:val="decimal"/>
@@ -3321,10 +3563,10 @@
     <w:abstractNumId w:val="3"/>
   </w:num>
   <w:num w:numId="3">
-    <w:abstractNumId w:val="1"/>
+    <w:abstractNumId w:val="2"/>
   </w:num>
   <w:num w:numId="4">
-    <w:abstractNumId w:val="2"/>
+    <w:abstractNumId w:val="1"/>
   </w:num>
 </w:numbering>
 </file>
@@ -3608,7 +3850,7 @@
     <w:name w:val="heading 1"/>
     <w:basedOn w:val="1"/>
     <w:next w:val="1"/>
-    <w:link w:val="11"/>
+    <w:link w:val="13"/>
     <w:qFormat/>
     <w:uiPriority w:val="9"/>
     <w:pPr>
@@ -3628,7 +3870,7 @@
     <w:name w:val="heading 2"/>
     <w:basedOn w:val="1"/>
     <w:next w:val="1"/>
-    <w:link w:val="12"/>
+    <w:link w:val="14"/>
     <w:unhideWhenUsed/>
     <w:qFormat/>
     <w:uiPriority w:val="9"/>
@@ -3710,7 +3952,29 @@
       <w:b/>
     </w:rPr>
   </w:style>
-  <w:style w:type="paragraph" w:styleId="9">
+  <w:style w:type="character" w:styleId="9">
+    <w:name w:val="FollowedHyperlink"/>
+    <w:basedOn w:val="7"/>
+    <w:semiHidden/>
+    <w:unhideWhenUsed/>
+    <w:uiPriority w:val="99"/>
+    <w:rPr>
+      <w:color w:val="800080"/>
+      <w:u w:val="single"/>
+    </w:rPr>
+  </w:style>
+  <w:style w:type="character" w:styleId="10">
+    <w:name w:val="Hyperlink"/>
+    <w:basedOn w:val="7"/>
+    <w:semiHidden/>
+    <w:unhideWhenUsed/>
+    <w:uiPriority w:val="99"/>
+    <w:rPr>
+      <w:color w:val="0000FF"/>
+      <w:u w:val="single"/>
+    </w:rPr>
+  </w:style>
+  <w:style w:type="paragraph" w:styleId="11">
     <w:name w:val="List Paragraph"/>
     <w:basedOn w:val="1"/>
     <w:qFormat/>
@@ -3720,7 +3984,7 @@
       <w:contextualSpacing/>
     </w:pPr>
   </w:style>
-  <w:style w:type="paragraph" w:customStyle="1" w:styleId="10">
+  <w:style w:type="paragraph" w:customStyle="1" w:styleId="12">
     <w:name w:val="Revision"/>
     <w:hidden/>
     <w:semiHidden/>
@@ -3735,7 +3999,7 @@
       <w:lang w:val="en-AU" w:eastAsia="en-US" w:bidi="th-TH"/>
     </w:rPr>
   </w:style>
-  <w:style w:type="character" w:customStyle="1" w:styleId="11">
+  <w:style w:type="character" w:customStyle="1" w:styleId="13">
     <w:name w:val="Heading 1 Char"/>
     <w:basedOn w:val="7"/>
     <w:link w:val="2"/>
@@ -3748,7 +4012,7 @@
       <w:szCs w:val="40"/>
     </w:rPr>
   </w:style>
-  <w:style w:type="character" w:customStyle="1" w:styleId="12">
+  <w:style w:type="character" w:customStyle="1" w:styleId="14">
     <w:name w:val="Heading 2 Char"/>
     <w:basedOn w:val="7"/>
     <w:link w:val="3"/>
@@ -4019,14 +4283,12 @@
 </file>
 
 <file path=customXml/item1.xml><?xml version="1.0" encoding="utf-8"?>
-<p:properties xmlns:p="http://schemas.microsoft.com/office/2006/metadata/properties" xmlns:xsi="http://www.w3.org/2001/XMLSchema-instance" xmlns:pc="http://schemas.microsoft.com/office/infopath/2007/PartnerControls">
-  <documentManagement>
-    <TaxCatchAll xmlns="c64b295e-e158-430a-a9fe-95bbf17b9d7d" xsi:nil="true"/>
-    <lcf76f155ced4ddcb4097134ff3c332f xmlns="0f5e39c8-e5a1-4a0d-b53f-9134be983d19">
-      <Terms xmlns="http://schemas.microsoft.com/office/infopath/2007/PartnerControls"/>
-    </lcf76f155ced4ddcb4097134ff3c332f>
-  </documentManagement>
-</p:properties>
+<?mso-contentType ?>
+<FormTemplates xmlns="http://schemas.microsoft.com/sharepoint/v3/contenttype/forms">
+  <Display>DocumentLibraryForm</Display>
+  <Edit>DocumentLibraryForm</Edit>
+  <New>DocumentLibraryForm</New>
+</FormTemplates>
 </file>
 
 <file path=customXml/item2.xml><?xml version="1.0" encoding="utf-8"?>
@@ -4285,16 +4547,18 @@
 </file>
 
 <file path=customXml/item3.xml><?xml version="1.0" encoding="utf-8"?>
-<?mso-contentType ?>
-<FormTemplates xmlns="http://schemas.microsoft.com/sharepoint/v3/contenttype/forms">
-  <Display>DocumentLibraryForm</Display>
-  <Edit>DocumentLibraryForm</Edit>
-  <New>DocumentLibraryForm</New>
-</FormTemplates>
+<p:properties xmlns:p="http://schemas.microsoft.com/office/2006/metadata/properties" xmlns:xsi="http://www.w3.org/2001/XMLSchema-instance" xmlns:pc="http://schemas.microsoft.com/office/infopath/2007/PartnerControls">
+  <documentManagement>
+    <TaxCatchAll xmlns="c64b295e-e158-430a-a9fe-95bbf17b9d7d" xsi:nil="true"/>
+    <lcf76f155ced4ddcb4097134ff3c332f xmlns="0f5e39c8-e5a1-4a0d-b53f-9134be983d19">
+      <Terms xmlns="http://schemas.microsoft.com/office/infopath/2007/PartnerControls"/>
+    </lcf76f155ced4ddcb4097134ff3c332f>
+  </documentManagement>
+</p:properties>
 </file>
 
 <file path=customXml/itemProps1.xml><?xml version="1.0" encoding="utf-8"?>
-<ds:datastoreItem xmlns:ds="http://schemas.openxmlformats.org/officeDocument/2006/customXml" ds:itemID="{CF606D7A-BC20-4455-9B94-4B6C9A54FF0C}">
+<ds:datastoreItem xmlns:ds="http://schemas.openxmlformats.org/officeDocument/2006/customXml" ds:itemID="{C42D3E7F-AC3E-4EF4-AE01-81DADC54BE89}">
   <ds:schemaRefs/>
 </ds:datastoreItem>
 </file>
@@ -4306,7 +4570,7 @@
 </file>
 
 <file path=customXml/itemProps3.xml><?xml version="1.0" encoding="utf-8"?>
-<ds:datastoreItem xmlns:ds="http://schemas.openxmlformats.org/officeDocument/2006/customXml" ds:itemID="{C42D3E7F-AC3E-4EF4-AE01-81DADC54BE89}">
+<ds:datastoreItem xmlns:ds="http://schemas.openxmlformats.org/officeDocument/2006/customXml" ds:itemID="{CF606D7A-BC20-4455-9B94-4B6C9A54FF0C}">
   <ds:schemaRefs/>
 </ds:datastoreItem>
 </file>
</xml_diff>